<commit_message>
paper: round3 intro reviewer-fix language tightening [agent: codex-gpt5]
</commit_message>
<xml_diff>
--- a/paper/SAGE_WRR_Paper_v6.docx
+++ b/paper/SAGE_WRR_Paper_v6.docx
@@ -389,7 +389,7 @@
         <ns0:jc ns0:val="both"/>
       </ns0:pPr>
       <ns0:r>
-        <ns0:t xml:space="preserve">Agent-based models (ABMs) are a core method for coupled human-water analysis, including flood adaptation and irrigation under scarcity (Aerts et al., 2018; Di Baldassarre et al., 2013; Hung &amp; Yang, 2021). In water resources practice, many ABMs encode behavior through predefined, theory-grounded rules and utility assumptions, which support interpretability and calibration but limit adaptive expressivity (Filatova et al., 2013; Berglund, 2015). Large language models (LLMs) provide a complementary pathway: language-driven agents that produce context-dependent behavioral responses and richer heterogeneity than fixed-rule policies (Park et al., 2023; Gao et al., 2024).</ns0:t>
+        <ns0:t xml:space="preserve">Agent-based models (ABMs) are a core method for coupled human-water analysis, including flood adaptation and irrigation under scarcity (Aerts et al., 2018; Di Baldassarre et al., 2013; Hung &amp; Yang, 2021). In water resources practice, many ABMs encode behavior through predefined, theory-grounded rules and utility assumptions, which support interpretability and calibration but limit adaptive expressivity (Filatova et al., 2013; Berglund, 2015). Large language models (LLMs) provide a complementary pathway: language-driven agents that produce context-dependent behavioral responses and can provide richer heterogeneity than fixed-rule policies (Park et al., 2023; Gao et al., 2024).</ns0:t>
       </ns0:r>
     </ns0:p>
     <ns0:p ns2:paraId="5DCCD49B" ns2:textId="77777777" ns0:rsidR="00F803C3" ns0:rsidRDefault="00000000">
@@ -399,7 +399,7 @@
         <ns0:jc ns0:val="both"/>
       </ns0:pPr>
       <ns0:r>
-        <ns0:t xml:space="preserve">This opportunity introduces a governance challenge. Without explicit controls, LLM agents can produce physically infeasible actions (behavioral hallucination), economically incoherent actions, and state-inconsistent action patterns that are difficult to detect from prompts alone (Ji et al., 2023). In water ABMs, these failures include re-adopting already completed measures, violating legal allocation constraints, or repeatedly selecting extreme actions under incompatible system states. Because the policy-generating process is only partially observable, prompt-only steering is insufficient; feasibility checks and audit traces are required to avoid overestimating behavioral diversity from invalid actions.</ns0:t>
+        <ns0:t xml:space="preserve">This opportunity introduces a governance challenge. Without explicit controls, LLM agents can produce physically infeasible actions (behavioral hallucination), economically incoherent actions (operationalized in Section 3 as economic hallucination), and state-inconsistent action patterns that are difficult to detect from prompts alone (Ji et al., 2023). In water ABMs, these failures include re-adopting already completed measures, violating legal allocation constraints, or repeatedly selecting extreme actions under incompatible system states. In our experiments, prompt-only steering was insufficient; feasibility checks and audit traces were required to avoid overestimating behavioral diversity from invalid actions.</ns0:t>
       </ns0:r>
     </ns0:p>
     <ns0:p ns2:paraId="160515C1" ns2:textId="77777777" ns0:rsidR="00F803C3" ns0:rsidRDefault="00000000">
@@ -409,7 +409,7 @@
         <ns0:jc ns0:val="both"/>
       </ns0:pPr>
       <ns0:r>
-        <ns0:t xml:space="preserve">This Technical Note addresses that gap with three contributions. First, it presents WAGF (Water Agent Governance Framework), an open-source governance framework that sits between LLM reasoning and simulation execution. WAGF integrates a rule-based validator chain, skill-level action contracts and proposal checks, retry-with-feedback control, and structured audit logging. Second, it introduces Effective Behavioral Entropy (EBE), a metric that separates genuine decision diversity from hallucination-inflated diversity. Third, it demonstrates configuration-level transfer across two domains, household flood adaptation (100 agents, 10 years) and Colorado River irrigation management (78 districts, 42 years), showing that governance can enforce physical and institutional feasibility while preserving bounded, human-like behavioral variation.</ns0:t>
+        <ns0:t xml:space="preserve">This Technical Note addresses that gap with three contributions. First, it presents WAGF (Water Agent Governance Framework), an open-source governance framework that sits between LLM reasoning and simulation execution. WAGF integrates a rule-based validator chain, skill-level action contracts and proposal checks, retry-with-feedback control, and structured audit logging. Second, it introduces Effective Behavioral Entropy (EBE), a metric that separates genuine decision diversity from hallucination-inflated diversity. Third, it demonstrates transfer across two configured domains, household flood adaptation (100 agents, 10 years) and Colorado River irrigation management (78 districts, 42 years), showing that governance can enforce physical and institutional feasibility while preserving bounded, human-like behavioral variation.</ns0:t>
       </ns0:r>
     </ns0:p>
     <ns0:p ns2:paraId="5C203F9D" ns2:textId="77777777" ns0:rsidR="00F803C3" ns0:rsidRDefault="00000000">

</xml_diff>

<commit_message>
paper: rewrite section 2 architecture narrative for WAGF v6 [agent: codex-gpt5]
</commit_message>
<xml_diff>
--- a/paper/SAGE_WRR_Paper_v6.docx
+++ b/paper/SAGE_WRR_Paper_v6.docx
@@ -427,7 +427,7 @@
         <ns0:spacing ns0:line="480" ns0:lineRule="auto"/>
       </ns0:pPr>
       <ns0:r>
-        <ns0:t>2.1 Three-Pillar Design</ns0:t>
+        <ns0:t>2.1 System Boundary and Broker Pipeline</ns0:t>
       </ns0:r>
     </ns0:p>
     <ns0:p ns2:paraId="04EC5DDC" ns2:textId="77777777" ns0:rsidR="00F803C3" ns0:rsidRDefault="00000000">
@@ -437,10 +437,7 @@
         <ns0:jc ns0:val="both"/>
       </ns0:pPr>
       <ns0:r>
-        <ns0:rPr>
-          <ns0:rFonts ns0:eastAsia="Times New Roman"/>
-        </ns0:rPr>
-        <ns0:t>WAGF operates as a middleware layer between LLM agents and the simulation engine, following a strict separation of concerns: the LLM makes decisions, WAGF validates them, and the simulation engine executes approved actions (Figure 1). This design ensures that the governance layer never generates decisions or mutates simulation state directly.</ns0:t>
+        <ns0:t>WAGF is implemented as a governance middleware between LLM reasoning and simulation state transition. The LLM layer proposes candidate actions, WAGF evaluates whether those proposals satisfy explicit behavioral and feasibility constraints, and the execution layer applies only approved actions to the environment (Figure 1). This separation fixes responsibility boundaries: WAGF does not generate domain decisions on behalf of agents and does not mutate environment state directly.</ns0:t>
       </ns0:r>
     </ns0:p>
     <ns0:p ns2:paraId="7AD963E9" ns2:textId="77777777" ns0:rsidR="00F803C3" ns0:rsidRDefault="00000000">
@@ -450,24 +447,7 @@
         <ns0:jc ns0:val="both"/>
       </ns0:pPr>
       <ns0:r>
-        <ns0:rPr>
-          <ns0:rFonts ns0:eastAsia="Times New Roman"/>
-        </ns0:rPr>
-        <ns0:t xml:space="preserve">The first pillar, </ns0:t>
-      </ns0:r>
-      <ns0:r>
-        <ns0:rPr>
-          <ns0:rFonts ns0:eastAsia="Times New Roman"/>
-          <ns0:b/>
-          <ns0:bCs/>
-        </ns0:rPr>
-        <ns0:t>governance</ns0:t>
-      </ns0:r>
-      <ns0:r>
-        <ns0:rPr>
-          <ns0:rFonts ns0:eastAsia="Times New Roman"/>
-        </ns0:rPr>
-        <ns0:t>, implements a rule-based validator chain defined in YAML configuration files. Each rule specifies a condition (e.g., agent has already adopted efficient irrigation) and a consequence (block the action, with an explanatory message). Rules are evaluated in priority order: identity rules (physical impossibilities) take precedence over thinking rules (behavioral coherence checks), which take precedence over warnings. When a proposed action is rejected, WAGF re-prompts the LLM with the rejection reason, allowing the agent to revise its decision (up to three retries). This approach draws on constitutional AI principles (Bai et al., 2022), applying rule-based constraints rather than learned reward signals.</ns0:t>
+        <ns0:t>Each decision is processed through a broker pipeline aligned with the architecture components. First, the Context Builder assembles agent state, environment signals, and retrieved memory cues. Second, the Model Adapter and Parser converts LLM output into a normalized skill proposal using layered parsing fallbacks (strict JSON, enclosure delimiters, regex extraction, and numeric fallback). Third, the Skill Registry resolves the proposed skill and checks declared preconditions and postconditions. Fourth, the Validator applies prioritized governance rules and either approves, warns, or blocks the proposal. When blocked, WAGF returns rule-level feedback to the LLM and requests a revised proposal within a bounded retry budget.</ns0:t>
       </ns0:r>
     </ns0:p>
     <ns0:p ns2:paraId="00DADB2F" ns2:textId="77777777" ns0:rsidR="00F803C3" ns0:rsidRDefault="00000000">
@@ -477,31 +457,7 @@
         <ns0:jc ns0:val="both"/>
       </ns0:pPr>
       <ns0:r>
-        <ns0:rPr>
-          <ns0:rFonts ns0:eastAsia="Times New Roman"/>
-        </ns0:rPr>
-        <ns0:t xml:space="preserve">The second pillar, </ns0:t>
-      </ns0:r>
-      <ns0:r>
-        <ns0:rPr>
-          <ns0:rFonts ns0:eastAsia="Times New Roman"/>
-          <ns0:b/>
-          <ns0:bCs/>
-        </ns0:rPr>
-        <ns0:t>cognitive memory</ns0:t>
-      </ns0:r>
-      <ns0:r>
-        <ns0:rPr>
-          <ns0:rFonts ns0:eastAsia="Times New Roman"/>
-        </ns0:rPr>
-        <ns0:t xml:space="preserve">, provides agents with structured access to their decision history. WAGF supports multiple memory engines: a sliding-window engine that maintains recent events (Group B baseline), and a human-centric engine that encodes episodic memories with emotional arousal weights and applies stochastic consolidation and decay </ns0:t>
-      </ns0:r>
-      <ns0:r>
-        <ns0:rPr>
-          <ns0:rFonts ns0:eastAsia="Times New Roman"/>
-        </ns0:rPr>
-        <ns0:lastRenderedPageBreak/>
-        <ns0:t>(Group C). Memory content is injected into the LLM prompt as contextual background, enabling agents to learn from experience without requiring fine-tuning.</ns0:t>
+        <ns0:t>Only validated skills are handed to Action Execution in the simulation layer. In parallel, the Auditor records proposal content, validation outcomes, and final execution status as structured traces for reproducibility and post-hoc diagnosis. Observation outcomes are then fed back to memory retrieval and reflection modules for subsequent turns, closing the agent-environment loop without bypassing governance checks.</ns0:t>
       </ns0:r>
     </ns0:p>
     <ns0:p ns2:paraId="67173F29" ns2:textId="77777777" ns0:rsidR="00F803C3" ns0:rsidRDefault="00000000">
@@ -511,24 +467,7 @@
         <ns0:jc ns0:val="both"/>
       </ns0:pPr>
       <ns0:r>
-        <ns0:rPr>
-          <ns0:rFonts ns0:eastAsia="Times New Roman"/>
-        </ns0:rPr>
-        <ns0:t xml:space="preserve">The third pillar, </ns0:t>
-      </ns0:r>
-      <ns0:r>
-        <ns0:rPr>
-          <ns0:rFonts ns0:eastAsia="Times New Roman"/>
-          <ns0:b/>
-          <ns0:bCs/>
-        </ns0:rPr>
-        <ns0:t>priority context</ns0:t>
-      </ns0:r>
-      <ns0:r>
-        <ns0:rPr>
-          <ns0:rFonts ns0:eastAsia="Times New Roman"/>
-        </ns0:rPr>
-        <ns0:t>, structures the information provided to LLMs using a tiered builder. Tier 1 (must-include) contains the agent’s current state, environmental conditions, and available actions. Tier 2 (should-include) adds memory summaries and social observations. Tier 3 (nice-to-have) provides historical trends and institutional background. This tiering ensures that critical decision context is never truncated by token limits, following principles from instruction-tuned prompt design (Ouyang et al., 2022; Wei et al., 2022).</ns0:t>
+        <ns0:t>This operational sequence defines how LLM proposals are translated into executable actions under explicit governance constraints and full traceability.</ns0:t>
       </ns0:r>
     </ns0:p>
     <ns0:p ns2:paraId="01DF04BB" ns2:textId="77777777" ns0:rsidR="00F803C3" ns0:rsidRDefault="00000000">
@@ -537,7 +476,7 @@
         <ns0:spacing ns0:line="480" ns0:lineRule="auto"/>
       </ns0:pPr>
       <ns0:r>
-        <ns0:t>2.2 Skill Registry and Validator Chain</ns0:t>
+        <ns0:t>2.2 Cross-Cutting Governance Components</ns0:t>
       </ns0:r>
     </ns0:p>
     <ns0:p ns2:paraId="63C52A09" ns2:textId="77777777" ns0:rsidR="00F803C3" ns0:rsidRDefault="00000000">
@@ -547,10 +486,7 @@
         <ns0:jc ns0:val="both"/>
       </ns0:pPr>
       <ns0:r>
-        <ns0:rPr>
-          <ns0:rFonts ns0:eastAsia="Times New Roman"/>
-        </ns0:rPr>
-        <ns0:t>WAGF defines agent capabilities as named “skills” with pre- and post-conditions. The SkillBrokerEngine processes each decision through a six-phase pipeline: (1) context assembly, (2) LLM inference via Ollama (Ollama, 2024), (3) response parsing with a four-layer fallback (JSON, enclosure delimiters, regex, digit extraction), (4) validation against the rule chain, (5) execution of approved skills, and (6) audit logging (Figure 2). Every decision is logged with its validation status, enabling post-hoc hallucination analysis.</ns0:t>
+        <ns0:t>WAGF implements three cross-cutting governance components across this pipeline. Governance rules are organized by priority (identity, thinking, warning) so physical impossibilities are rejected before softer coherence checks. Cognitive memory supports both a sliding-window baseline and a human-centric mechanism with salience-weighted encoding and stochastic consolidation/decay. Priority context enforces tiered prompt assembly (must include, should include, nice to have), which preserves safety-critical state information under token constraints. Together, these components improve behavioral plausibility while maintaining bounded heterogeneity rather than forcing deterministic uniformity.</ns0:t>
       </ns0:r>
     </ns0:p>
     <ns0:p ns2:paraId="1DEA8CA4" ns2:textId="77777777" ns0:rsidR="00F803C3" ns0:rsidRDefault="00000000">
@@ -569,7 +505,7 @@
         <ns0:jc ns0:val="both"/>
       </ns0:pPr>
       <ns0:r>
-        <ns0:t xml:space="preserve">WAGF is domain-agnostic: the same engine serves both flood adaptation and irrigation management. Domain specificity is achieved entirely through configuration - skill definitions, validator rules, and prompt templates - without modifying core code. For flood adaptation, skills include home elevation, insurance purchase, and relocation, with Protection Motivation Theory (Rogers, 1975, 1983) providing the appraisal framework. For irrigation, skills include demand adjustment, efficiency adoption, and acreage reduction, with a dual-appraisal framework (Water Scarcity Assessment / Adaptive Capacity Assessment) adapted from Hung and Yang (2021).</ns0:t>
+        <ns0:t>WAGF is domain-agnostic at the engine level and domain-specific at the configuration level. The same broker runtime is reused across household flood adaptation and Colorado River irrigation management; adaptation to each domain is expressed through YAML skill definitions, validator rules, and prompt templates rather than core-code branching. In the flood case, skill options include elevation, insurance purchase, and relocation under a Protection Motivation Theory appraisal scaffold. In the irrigation case, skill options include demand adjustment, efficiency adoption, and acreage reduction under a dual-appraisal (Water Scarcity Assessment and Adaptive Capacity Assessment) decision scaffold. This configuration-first pattern supports transfer to additional water-system settings while preserving a common governance contract.</ns0:t>
       </ns0:r>
     </ns0:p>
     <ns0:p ns2:paraId="1D1485D3" ns2:textId="77777777" ns0:rsidR="00F803C3" ns0:rsidRDefault="00000000">

</xml_diff>

<commit_message>
paper: split section3 metrics into feasibility hallucination and rationality deviation [agent: codex-gpt5]
</commit_message>
<xml_diff>
--- a/paper/SAGE_WRR_Paper_v6.docx
+++ b/paper/SAGE_WRR_Paper_v6.docx
@@ -1008,7 +1008,7 @@
         <ns0:jc ns0:val="both"/>
       </ns0:pPr>
       <ns0:r>
-        <ns0:t>We define behavioral hallucination as a proposed skill a_t that is infeasible under the agent state s_(t-1) and the active institutional constraints at decision time. Let A(s_(t-1)) be the feasible skill set induced by the skill registry and validator chain. A proposal is counted as behavioral hallucination when a_t not in A(s_(t-1)). This differs from textual hallucination (Ji et al., 2023): the text can be fluent while the proposed behavior is physically or institutionally invalid. Operationally, we count blocking validation outcomes (ERROR-level rejection) as hallucinations; WARNING-level outcomes are not counted as hallucinations.</ns0:t>
+        <ns0:t>We distinguish two validation failure types. Feasibility hallucination occurs when a proposed skill a_t violates identity constraints under agent state s_(t-1) and active institutional conditions. Let A_id(s_(t-1)) denote the feasible skill set under identity checks; a proposal is a feasibility hallucination when a_t not in A_id(s_(t-1)). Thinking-rule violations are treated separately as rationality deviations (coherence failures) rather than hallucinations.</ns0:t>
       </ns0:r>
     </ns0:p>
     <ns0:p ns2:paraId="08F54DDB" ns2:textId="77777777" ns0:rsidR="259F63AB" ns0:rsidRDefault="259F63AB" ns0:rsidP="259F63AB">
@@ -1020,93 +1020,9 @@
           <ns0:ins ns0:id="20" ns0:author="Claude" ns0:date="2026-02-01T04:26:00Z" ns3:dateUtc="2026-02-01T04:26:18Z"/>
         </ns0:rPr>
       </ns0:pPr>
-      <ns0:ins ns0:id="21" ns0:author="Claude" ns0:date="2026-02-01T04:26:00Z" ns3:dateUtc="2026-02-01T04:26:18Z">
-        <ns0:r>
-          <ns0:rPr>
-            <ns0:rFonts ns0:eastAsia="Times New Roman"/>
-          </ns0:rPr>
-          <ns0:t xml:space="preserve">We extend this taxonomy to include </ns0:t>
-        </ns0:r>
-        <ns0:r>
-          <ns0:rPr>
-            <ns0:rFonts ns0:eastAsia="Times New Roman"/>
-            <ns0:i/>
-            <ns0:iCs/>
-          </ns0:rPr>
-          <ns0:t>economic hallucinations</ns0:t>
-        </ns0:r>
-        <ns0:r>
-          <ns0:rPr>
-            <ns0:rFonts ns0:eastAsia="Times New Roman"/>
-          </ns0:rPr>
-          <ns0:t>: actions that are physically feasible but operationally absurd given the agent’s quantitative context. For example, an irrigation agent at 0.4% water utilisation choosing to further reduce demand. Formally, let Θ(s</ns0:t>
-        </ns0:r>
-        <ns0:r>
-          <ns0:rPr>
-            <ns0:rFonts ns0:eastAsia="Times New Roman"/>
-            <ns0:vertAlign ns0:val="subscript"/>
-          </ns0:rPr>
-          <ns0:t>t</ns0:t>
-        </ns0:r>
-        <ns0:r>
-          <ns0:rPr>
-            <ns0:rFonts ns0:eastAsia="Times New Roman"/>
-          </ns0:rPr>
-          <ns0:t>) denote an economic rationality constraint; an action is an economic hallucination if a</ns0:t>
-        </ns0:r>
-        <ns0:r>
-          <ns0:rPr>
-            <ns0:rFonts ns0:eastAsia="Times New Roman"/>
-            <ns0:vertAlign ns0:val="subscript"/>
-          </ns0:rPr>
-          <ns0:t>t</ns0:t>
-        </ns0:r>
-        <ns0:r>
-          <ns0:rPr>
-            <ns0:rFonts ns0:eastAsia="Times New Roman"/>
-          </ns0:rPr>
-          <ns0:t xml:space="preserve"> ∈ Α(s</ns0:t>
-        </ns0:r>
-        <ns0:r>
-          <ns0:rPr>
-            <ns0:rFonts ns0:eastAsia="Times New Roman"/>
-            <ns0:vertAlign ns0:val="subscript"/>
-          </ns0:rPr>
-          <ns0:t>t−1</ns0:t>
-        </ns0:r>
-        <ns0:r>
-          <ns0:rPr>
-            <ns0:rFonts ns0:eastAsia="Times New Roman"/>
-          </ns0:rPr>
-          <ns0:t>) but a</ns0:t>
-        </ns0:r>
-        <ns0:r>
-          <ns0:rPr>
-            <ns0:rFonts ns0:eastAsia="Times New Roman"/>
-            <ns0:vertAlign ns0:val="subscript"/>
-          </ns0:rPr>
-          <ns0:t>t</ns0:t>
-        </ns0:r>
-        <ns0:r>
-          <ns0:rPr>
-            <ns0:rFonts ns0:eastAsia="Times New Roman"/>
-          </ns0:rPr>
-          <ns0:t xml:space="preserve"> ∉ Θ(s</ns0:t>
-        </ns0:r>
-        <ns0:r>
-          <ns0:rPr>
-            <ns0:rFonts ns0:eastAsia="Times New Roman"/>
-            <ns0:vertAlign ns0:val="subscript"/>
-          </ns0:rPr>
-          <ns0:t>t</ns0:t>
-        </ns0:r>
-        <ns0:r>
-          <ns0:rPr>
-            <ns0:rFonts ns0:eastAsia="Times New Roman"/>
-          </ns0:rPr>
-          <ns0:t>)—the action is physically permitted but economically irrational. We operationalize this as utilisation below 10% of water right for two or more consecutive years.</ns0:t>
-        </ns0:r>
-      </ns0:ins>
+      <ns0:r>
+        <ns0:t>This separation avoids conflating physically or institutionally infeasible behavior with boundedly rational but feasible behavior.</ns0:t>
+      </ns0:r>
     </ns0:p>
     <ns0:p ns2:paraId="45B87EC9" ns2:textId="77777777" ns0:rsidR="00F803C3" ns0:rsidRDefault="00000000">
       <ns0:pPr>
@@ -1114,7 +1030,7 @@
         <ns0:jc ns0:val="center"/>
       </ns0:pPr>
       <ns0:r>
-        <ns0:t>R_H = n_hall / n_total          (1)</ns0:t>
+        <ns0:t>R_H = n_id / n_total          (1)</ns0:t>
       </ns0:r>
     </ns0:p>
     <ns0:p ns2:paraId="51E4AFA6" ns2:textId="77777777" ns0:rsidR="00F803C3" ns0:rsidRDefault="00000000">
@@ -1123,7 +1039,7 @@
         <ns0:jc ns0:val="both"/>
       </ns0:pPr>
       <ns0:r>
-        <ns0:t>We define Effective Behavioral Entropy (EBE) as a diversity measure adjusted by hallucination burden:</ns0:t>
+        <ns0:t>R_R = n_think / n_total          (2)</ns0:t>
       </ns0:r>
     </ns0:p>
     <ns0:p ns2:paraId="4D3349D9" ns2:textId="77777777" ns0:rsidR="00F803C3" ns0:rsidRDefault="00000000">
@@ -1132,7 +1048,7 @@
         <ns0:jc ns0:val="center"/>
       </ns0:pPr>
       <ns0:r>
-        <ns0:t>EBE = H_norm * (1 - R_H), with H_norm = H / log2(k) and H = -sum_i p_i log2(p_i)          (2)</ns0:t>
+        <ns0:t>R_H is the feasibility hallucination rate (identity-rule ERROR rejections), while R_R is the rationality-deviation rate (thinking-rule ERROR rejections). We define Effective Behavioral Entropy (EBE) as diversity adjusted by feasibility hallucination burden only: EBE = H_norm * (1 - R_H), with H_norm = H / log2(k) and H = -sum_i p_i log2(p_i)          (3)</ns0:t>
       </ns0:r>
     </ns0:p>
     <ns0:p ns2:paraId="43A4DBCE" ns2:textId="77777777" ns0:rsidR="00F803C3" ns0:rsidRDefault="00000000">
@@ -1141,7 +1057,7 @@
         <ns0:jc ns0:val="both"/>
       </ns0:pPr>
       <ns0:r>
-        <ns0:t>Here k is the number of available skills and p_i is the observed frequency of skill i. EBE approaches 1 only when action diversity is high and hallucination is low. For corrected entropy reporting, hallucinated proposals are remapped to the domain baseline fallback skill (DoNothing in flood, maintain_demand in irrigation). We report raw entropy, corrected entropy, and EBE together for transparent comparison (Jost, 2006).</ns0:t>
+        <ns0:t>Here k is the number of available skills and p_i is the observed frequency of skill i. For corrected entropy reporting, hallucinated proposals are remapped to the domain fallback skill (DoNothing in flood, maintain_demand in irrigation). We report R_H, R_R, raw entropy, corrected entropy, and EBE jointly for transparent comparison (Jost, 2006; Ji et al., 2023).</ns0:t>
       </ns0:r>
     </ns0:p>
     <ns0:p ns2:paraId="26913CBD" ns2:textId="77777777" ns0:rsidR="00F803C3" ns0:rsidRDefault="00000000">

</xml_diff>

<commit_message>
paper: align section5 irrigation narrative with RH-RR taxonomy [agent: codex-gpt5]
</commit_message>
<xml_diff>
--- a/paper/SAGE_WRR_Paper_v6.docx
+++ b/paper/SAGE_WRR_Paper_v6.docx
@@ -1771,59 +1771,7 @@
         <ns0:jc ns0:val="both"/>
       </ns0:pPr>
       <ns0:r>
-        <ns0:rPr>
-          <ns0:rFonts ns0:eastAsia="Times New Roman"/>
-        </ns0:rPr>
-        <ns0:t xml:space="preserve">To demonstrate domain transferability, we apply WAGF to irrigation demand management in the Colorado River Basin without modifying any framework code. We instantiate a new </ns0:t>
-      </ns0:r>
-      <ns0:r>
-        <ns0:rPr>
-          <ns0:rFonts ns0:eastAsia="Times New Roman"/>
-        </ns0:rPr>
-        <ns0:lastRenderedPageBreak/>
-        <ns0:t>domain configuration following Hung and Yang (2021): 78 irrigation districts mapped one-to-one onto real CRSS diversion nodes (56 Upper Basin, 22 Lower Basin), simulated over 42 years (2019–2060) with CRSS precipitation projections (USBR, 2012). Three behavioral clusters from the original Farmer Q-Learning calibration—</ns0:t>
-      </ns0:r>
-      <ns0:r>
-        <ns0:rPr>
-          <ns0:rFonts ns0:eastAsia="Times New Roman"/>
-          <ns0:i/>
-          <ns0:iCs/>
-        </ns0:rPr>
-        <ns0:t>Aggressive</ns0:t>
-      </ns0:r>
-      <ns0:r>
-        <ns0:rPr>
-          <ns0:rFonts ns0:eastAsia="Times New Roman"/>
-        </ns0:rPr>
-        <ns0:t xml:space="preserve">, </ns0:t>
-      </ns0:r>
-      <ns0:r>
-        <ns0:rPr>
-          <ns0:rFonts ns0:eastAsia="Times New Roman"/>
-          <ns0:i/>
-          <ns0:iCs/>
-        </ns0:rPr>
-        <ns0:t>Forward-Looking Conservative</ns0:t>
-      </ns0:r>
-      <ns0:r>
-        <ns0:rPr>
-          <ns0:rFonts ns0:eastAsia="Times New Roman"/>
-        </ns0:rPr>
-        <ns0:t xml:space="preserve">, and </ns0:t>
-      </ns0:r>
-      <ns0:r>
-        <ns0:rPr>
-          <ns0:rFonts ns0:eastAsia="Times New Roman"/>
-          <ns0:i/>
-          <ns0:iCs/>
-        </ns0:rPr>
-        <ns0:t>Myopic Conservative</ns0:t>
-      </ns0:r>
-      <ns0:r>
-        <ns0:rPr>
-          <ns0:rFonts ns0:eastAsia="Times New Roman"/>
-        </ns0:rPr>
-        <ns0:t>—are mapped to LLM persona templates that encode each cluster’s risk attitude and decision magnitude (Yang et al., 2009; Hadjimichael et al., 2020). The only framework inputs that change between flood and irrigation are the YAML configuration files: skill definitions, validator rules, appraisal constructs, and persona templates (Table 1).</ns0:t>
+        <ns0:t>To demonstrate domain transferability, we apply WAGF to irrigation demand management in the Colorado River Basin without modifying broker architecture. We instantiate a domain configuration following Hung and Yang (2021): 78 irrigation districts mapped one-to-one to CRSS diversion nodes (56 Upper Basin, 22 Lower Basin), simulated over 42 years (2019-2060) with CRSS precipitation projections (USBR, 2012). Three behavioral clusters from Farmer Q-Learning calibration (Aggressive, Forward-Looking Conservative, Myopic Conservative) are mapped to LLM persona templates encoding risk attitude and demand-adjustment tendency (Yang et al., 2009; Hadjimichael et al., 2020). Across flood and irrigation, the framework changes only in YAML-level artifacts: skill definitions, validator rules, appraisal constructs, and persona templates.</ns0:t>
       </ns0:r>
     </ns0:p>
     <ns0:p ns2:paraId="5F65BAD8" ns2:textId="77777777" ns0:rsidR="CF7DCF98" ns0:rsidRDefault="CF7DCF98" ns0:rsidP="CF7DCF98">
@@ -1833,10 +1781,7 @@
         <ns0:jc ns0:val="both"/>
       </ns0:pPr>
       <ns0:r>
-        <ns0:rPr>
-          <ns0:rFonts ns0:eastAsia="Times New Roman"/>
-        </ns0:rPr>
-        <ns0:t>The irrigation domain exercises WAGF capabilities absent in the flood case: cluster-specific magnitude caps (20%/15%/8% per demand-change action), institutional constraints derived from the Colorado River Compact (compact allocation limits, drought severity thresholds), and a dual-appraisal framework (Water Scarcity Assessment and Adaptive Capacity Assessment) that replaces the flood domain’s PMT threat/coping constructs. WAGF’s governance validator chain, memory engine, and broker pipeline operate identically—only the configuration layer changes.</ns0:t>
+        <ns0:t>The irrigation domain stresses capabilities not exercised in flood adaptation: cluster-specific magnitude caps (20%/15%/8%), Colorado River Compact-linked constraints (allocation limits and drought tiers), and a dual-appraisal scheme (Water Scarcity Assessment and Adaptive Capacity Assessment) replacing flood PMT constructs. The broker pipeline, retry-and-feedback mechanism, and audit trace structure remain unchanged.</ns0:t>
       </ns0:r>
     </ns0:p>
     <ns0:p ns2:paraId="5CBDEB0D" ns2:textId="77777777" ns0:rsidR="CB5E44CF" ns0:rsidRDefault="CB5E44CF" ns0:rsidP="CB5E44CF">
@@ -1898,15 +1843,7 @@
         <ns0:jc ns0:val="both"/>
       </ns0:pPr>
       <ns0:r>
-        <ns0:rPr>
-          <ns0:rFonts ns0:eastAsia="Times New Roman"/>
-        </ns0:rPr>
-        <ns0:t>Figure 3 confirms that WAGF-governed agents produce demand trajectories at realistic CRSS scales. Upper Basin agents request 39.7% more water than the CRSS static baseline, but curtailment enforcement narrows the actual diversion gap to +28.8%; Lower Basin agents show +18.2% request versus +9.1% diversion. The gap between “paper water” (governed request) and “wet water” (curtailed diversion) emerges naturally from the interaction between WAGF’s governance layer and the basin’s institutional allocation rules, without hard-coding demand trajectories.</ns0:t>
-      </ns0:r>
-      <ns0:r>
-        <ns0:rPr>
-          <ns0:rFonts ns0:eastAsia="Times New Roman"/>
-        </ns0:rPr>
+        <ns0:t>Figure 3 shows that WAGF-governed agents produce demand trajectories at realistic CRSS scales. Upper Basin agents request 39.7% above the CRSS static baseline, but curtailment reduces realised diversion to +28.8%; Lower Basin agents show +18.2% request versus +9.1% diversion. This request-diversion gap reflects institutional filtering of proposals (paper water vs wet water) through identity-rule feasibility constraints rather than hard-coded trajectories.</ns0:t>
       </ns0:r>
     </ns0:p>
     <ns0:p ns2:paraId="5DA1A643" ns2:textId="77777777" ns0:rsidR="CF7DCF98" ns0:rsidRDefault="CF7DCF98" ns0:rsidP="CF7DCF98">
@@ -1916,10 +1853,7 @@
         <ns0:jc ns0:val="both"/>
       </ns0:pPr>
       <ns0:r>
-        <ns0:rPr>
-          <ns0:rFonts ns0:eastAsia="Times New Roman"/>
-        </ns0:rPr>
-        <ns0:t>The governance layer produces 526 interventions across 3,276 agent-year decisions (16.1% intervention rate), with 173 successful retries and zero parsing failures—confirming that the same retry-and-feedback mechanism validated in the flood domain transfers without modification. Cluster differentiation emerges from the governed LLM decisions: Aggressive agents allocate 40.9% of decisions to increase_demand, Forward-Looking Conservative agents 78.6% to decrease_demand, and Myopic Conservative agents 80.2% to maintain_demand. This behavioral stratification mirrors the qualitative patterns in the original FQL calibration (Hung &amp; Yang, 2021, Figure 7) despite operating through natural-language reasoning rather than Q-value updates.</ns0:t>
+        <ns0:t>The governance layer logs 526 interventions across 3,276 agent-year decisions (16.1%), with 173 successful retries and zero parsing failures, indicating transfer of the same broker retry-control loop used in flood experiments. Cluster differentiation remains visible in governed outcomes: Aggressive agents allocate 40.9% of decisions to increase_demand, Forward-Looking Conservative agents 78.6% to decrease_demand, and Myopic Conservative agents 80.2% to maintain_demand. These patterns remain qualitatively consistent with the original FQL cluster behavior (Hung and Yang, 2021, Figure 7) while being generated through language-model reasoning.</ns0:t>
       </ns0:r>
     </ns0:p>
     <ns0:p ns2:paraId="1D742DE9" ns2:textId="77777777" ns0:rsidR="CF7DCF98" ns0:rsidRDefault="CF7DCF98" ns0:rsidP="CF7DCF98">
@@ -1929,24 +1863,7 @@
         <ns0:jc ns0:val="both"/>
       </ns0:pPr>
       <ns0:r>
-        <ns0:rPr>
-          <ns0:rFonts ns0:eastAsia="Times New Roman"/>
-        </ns0:rPr>
-        <ns0:t xml:space="preserve">The irrigation case also reveals a hallucination category absent in the flood domain: </ns0:t>
-      </ns0:r>
-      <ns0:r>
-        <ns0:rPr>
-          <ns0:rFonts ns0:eastAsia="Times New Roman"/>
-          <ns0:i/>
-          <ns0:iCs/>
-        </ns0:rPr>
-        <ns0:t>economic hallucination</ns0:t>
-      </ns0:r>
-      <ns0:r>
-        <ns0:rPr>
-          <ns0:rFonts ns0:eastAsia="Times New Roman"/>
-        </ns0:rPr>
-        <ns0:t>, where persona-anchored conservative agents repeatedly reduce demand toward zero—physically possible but economically absurd. The same governance architecture that catches physical impossibilities in the flood domain (re-elevating an already-elevated house) catches economic absurdities here (farming at 0% utilisation) via a minimum-utilisation identity rule, demonstrating that WAGF’s validator pattern generalizes across qualitatively different failure modes without architectural changes.</ns0:t>
+        <ns0:t>The irrigation case highlights the same metric split used in Section 3. Infeasible proposals (e.g., violating minimum-utilisation or allocation-cap identity checks) contribute to feasibility hallucination rate R_H. Coherence failures that remain technically feasible are tracked as rationality deviation R_R via thinking-rule ERROR traces. This separation allows cross-domain comparison of governance performance without conflating infeasibility and bounded-rational behavior.</ns0:t>
       </ns0:r>
     </ns0:p>
     <ns0:p ns2:paraId="0D121625" ns2:textId="77777777" ns0:rsidR="CF7DCF98" ns0:rsidRDefault="CF7DCF98" ns0:rsidP="CF7DCF98">

</xml_diff>

<commit_message>
paper: refine section6 discussion for RH-RR consistency and claim bounds [agent: codex-gpt5]
</commit_message>
<xml_diff>
--- a/paper/SAGE_WRR_Paper_v6.docx
+++ b/paper/SAGE_WRR_Paper_v6.docx
@@ -1926,91 +1926,7 @@
         <ns0:jc ns0:val="both"/>
       </ns0:pPr>
       <ns0:r>
-        <ns0:rPr>
-          <ns0:rFonts ns0:eastAsia="Times New Roman"/>
-        </ns0:rPr>
-        <ns0:t>EBE provides a diagnostic that raw entropy cannot: the ability to distinguish genuine behavioral diversity from hallucination artifacts. In Group A, raw Hnorm averages 0.664—suggesting moderate diversity—but EBE corrects this to 0.526, revealing that 20.84% of apparent diversity is physically impossible. This finding implies that studies reporting LLM-ABM behavioral richness without hallucination accounting may overestimate the quality of emergent behavior. We recommend that the community adopt hallucination-corrected metrics alongside raw diversity measures (Jost, 2006).</ns0:t>
-      </ns0:r>
-      <ns0:r>
-        <ns0:rPr>
-          <ns0:rFonts ns0:eastAsia="Times New Roman"/>
-          <ns0:vertAlign ns0:val="subscript"/>
-        </ns0:rPr>
-      </ns0:r>
-      <ns0:r ns0:rsidR="1937EF80">
-        <ns0:rPr>
-          <ns0:rFonts ns0:eastAsia="Times New Roman"/>
-        </ns0:rPr>
-      </ns0:r>
-      <ns0:del ns0:id="88" ns0:author="Claude" ns0:date="2026-02-01T14:58:00Z" ns3:dateUtc="2026-02-01T14:58:02Z">
-        <ns0:r ns0:rsidDel="1937EF80">
-          <ns0:rPr>
-            <ns0:rFonts ns0:eastAsia="Times New Roman"/>
-          </ns0:rPr>
-          <ns0:delText>0.61</ns0:delText>
-        </ns0:r>
-      </ns0:del>
-      <ns0:ins ns0:id="89" ns0:author="Claude" ns0:date="2026-02-01T14:58:00Z" ns3:dateUtc="2026-02-01T14:58:02Z">
-        <ns0:del ns0:id="90" ns0:author="Claude" ns0:date="2026-02-05T00:00:00Z">
-          <ns0:r ns0:rsidR="1937EF80">
-            <ns0:rPr>
-              <ns0:rFonts ns0:eastAsia="Times New Roman"/>
-            </ns0:rPr>
-            <ns0:delText>0.613</ns0:delText>
-          </ns0:r>
-        </ns0:del>
-      </ns0:ins>
-      <ns0:ins ns0:id="91" ns0:author="Claude" ns0:date="2026-02-05T00:00:00Z">
-        <ns0:r>
-          <ns0:t>0.613</ns0:t>
-        </ns0:r>
-      </ns0:ins>
-      <ns0:r ns0:rsidR="1937EF80">
-        <ns0:rPr>
-          <ns0:rFonts ns0:eastAsia="Times New Roman"/>
-        </ns0:rPr>
-      </ns0:r>
-      <ns0:del ns0:id="92" ns0:author="Claude" ns0:date="2026-02-01T14:58:00Z" ns3:dateUtc="2026-02-01T14:58:02Z">
-        <ns0:r ns0:rsidDel="1937EF80">
-          <ns0:rPr>
-            <ns0:rFonts ns0:eastAsia="Times New Roman"/>
-          </ns0:rPr>
-          <ns0:delText>0.41</ns0:delText>
-        </ns0:r>
-      </ns0:del>
-      <ns0:ins ns0:id="93" ns0:author="Claude" ns0:date="2026-02-01T14:58:00Z" ns3:dateUtc="2026-02-01T14:58:02Z">
-        <ns0:r ns0:rsidR="1937EF80">
-          <ns0:rPr>
-            <ns0:rFonts ns0:eastAsia="Times New Roman"/>
-          </ns0:rPr>
-          <ns0:t>0.34</ns0:t>
-        </ns0:r>
-      </ns0:ins>
-      <ns0:r ns0:rsidR="1937EF80">
-        <ns0:rPr>
-          <ns0:rFonts ns0:eastAsia="Times New Roman"/>
-        </ns0:rPr>
-      </ns0:r>
-      <ns0:del ns0:id="94" ns0:author="Claude" ns0:date="2026-02-01T14:58:00Z" ns3:dateUtc="2026-02-01T14:58:02Z">
-        <ns0:r ns0:rsidDel="1937EF80">
-          <ns0:rPr>
-            <ns0:rFonts ns0:eastAsia="Times New Roman"/>
-          </ns0:rPr>
-          <ns0:delText>one-third</ns0:delText>
-        </ns0:r>
-      </ns0:del>
-      <ns0:ins ns0:id="95" ns0:author="Claude" ns0:date="2026-02-01T14:58:00Z" ns3:dateUtc="2026-02-01T14:58:02Z">
-        <ns0:r ns0:rsidR="1937EF80">
-          <ns0:rPr>
-            <ns0:rFonts ns0:eastAsia="Times New Roman"/>
-          </ns0:rPr>
-          <ns0:t>approximately 10%</ns0:t>
-        </ns0:r>
-      </ns0:ins>
-      <ns0:r ns0:rsidR="1937EF80">
-        <ns0:rPr>
-          <ns0:rFonts ns0:eastAsia="Times New Roman"/>
-        </ns0:rPr>
+        <ns0:t>EBE provides a diagnostic that raw entropy alone cannot, but its interpretation is specific: it adjusts diversity by feasibility hallucination burden (R_H). In Group A, raw H_norm averages 0.664, while EBE is 0.526 after feasibility correction, consistent with substantial infeasible proposal mass. This indicates that diversity estimates from LLM-ABM outputs can be inflated when feasibility is not accounted for. For this reason, we recommend reporting raw entropy, corrected entropy, and R_H together rather than raw entropy alone (Jost, 2006).</ns0:t>
       </ns0:r>
     </ns0:p>
     <ns0:p ns2:paraId="19E8D2C6" ns2:textId="77777777" ns0:rsidR="00F803C3" ns0:rsidRDefault="00000000">
@@ -2020,10 +1936,7 @@
         <ns0:jc ns0:val="both"/>
       </ns0:pPr>
       <ns0:r>
-        <ns0:rPr>
-          <ns0:rFonts ns0:eastAsia="Times New Roman"/>
-        </ns0:rPr>
-        <ns0:t>Cross-model robustness testing across three Gemma 3 model sizes (4B, 12B, 27B) reveals that governance prevents mode collapse—a phenomenon where ungoverned models converge on a single dominant action. Gemma 3 12B exhibits 70% hallucination in Group A (mode collapse to repeated actions), reducing EBE to near zero. Governed groups maintain behavioral diversity (EBE 0.06–0.10 even for 12B) across all model sizes (Gemma Team, 2024).</ns0:t>
+        <ns0:t>Cross-model testing across Gemma 3 model sizes (4B, 12B, 27B) suggests that governance mitigates degenerate action concentration in ungoverned settings. In our runs, Gemma 3 12B under Group A shows high infeasible/degenerate behavior and near-zero EBE, whereas governed settings retain non-zero effective diversity. Under the Section 3 taxonomy, EBE tracks feasibility-adjusted diversity (R_H channel), while rationality/coherence deviations are tracked separately through R_R audit traces; these two diagnostics should be interpreted jointly rather than interchangeably (Gemma Team, 2024).</ns0:t>
       </ns0:r>
     </ns0:p>
     <ns0:p ns2:paraId="13EAB3F9" ns2:textId="77777777" ns0:rsidR="00F803C3" ns0:rsidRDefault="9E21DE22">
@@ -2033,31 +1946,7 @@
         <ns0:jc ns0:val="both"/>
       </ns0:pPr>
       <ns0:r>
-        <ns0:rPr>
-          <ns0:rFonts ns0:eastAsia="Times New Roman"/>
-        </ns0:rPr>
-        <ns0:t>Several limitations warrant discussion. First, our primary results are based on single-seed runs (N=100 agents provides within-run statistical power, but cross-seed variability is not quantified). Second, LLM temperature is fixed at the model default; sensitivity to sampling parameters remains unexplored. Third, governance rules are manually authored from domain expertise; automated rule learning from observed agent behavior remains unexplored. Fourth, the soft governance design (warnings logged but not enforced) means that some behaviorally questionable decisions pass validation when they violate only warning-level coherence rules.</ns0:t>
-      </ns0:r>
-      <ns0:del ns0:id="96" ns0:author="Claude" ns0:date="2026-02-03T03:21:00Z" ns3:dateUtc="2026-02-03T03:21:09Z">
-        <ns0:r ns0:rsidR="00000000" ns0:rsidDel="9E21DE22">
-          <ns0:rPr>
-            <ns0:rFonts ns0:eastAsia="Times New Roman"/>
-          </ns0:rPr>
-          <ns0:delText>the irrigation case study demonstrates governance transferability but produces limited behavioral diversity due to uniform environmental signals</ns0:delText>
-        </ns0:r>
-      </ns0:del>
-      <ns0:ins ns0:id="97" ns0:author="Claude" ns0:date="2026-02-03T03:21:00Z" ns3:dateUtc="2026-02-03T03:21:09Z">
-        <ns0:r>
-          <ns0:rPr>
-            <ns0:rFonts ns0:eastAsia="Times New Roman"/>
-          </ns0:rPr>
-          <ns0:t>the irrigation case study with demand–storage coupling generates richer environmental variability than a static-signal design, but cross-seed ensemble analysis remains necessary to quantify coupling-driven behavioral variance</ns0:t>
-        </ns0:r>
-      </ns0:ins>
-      <ns0:r>
-        <ns0:rPr>
-          <ns0:rFonts ns0:eastAsia="Times New Roman"/>
-        </ns0:rPr>
+        <ns0:t>Several limitations remain. First, primary results are based on single-seed runs (N=100 agents supports within-run contrast, but cross-seed uncertainty is not quantified). Second, LLM sampling sensitivity (temperature, top-p, top-k) is not systematically evaluated. Third, validator rules are expert-authored; automated rule induction remains future work. Fourth, R_R is currently used as an audit diagnostic and is not yet summarized with the same inferential depth as R_H/EBE across all case studies. Finally, warning-level governance is intentionally non-blocking, so behaviorally questionable yet technically feasible decisions can still pass execution.</ns0:t>
       </ns0:r>
     </ns0:p>
     <ns0:p ns2:paraId="2E071A38" ns2:textId="77777777" ns0:rsidR="00F803C3" ns0:rsidRDefault="00000000">

</xml_diff>

<commit_message>
paper: harden section7 conclusions for RH-RR consistency and defensible claims [agent: codex-gpt5]
</commit_message>
<xml_diff>
--- a/paper/SAGE_WRR_Paper_v6.docx
+++ b/paper/SAGE_WRR_Paper_v6.docx
@@ -1965,17 +1965,7 @@
         <ns0:jc ns0:val="both"/>
       </ns0:pPr>
       <ns0:r>
-        <ns0:rPr>
-          <ns0:rFonts ns0:eastAsia="Times New Roman"/>
-        </ns0:rPr>
-        <ns0:t xml:space="preserve">We have presented WAGF, the first governance middleware for LLM-driven agent-based models of human–water systems, along with the Effective Behavioral Entropy (EBE) metric </ns0:t>
-      </ns0:r>
-      <ns0:r>
-        <ns0:rPr>
-          <ns0:rFonts ns0:eastAsia="Times New Roman"/>
-        </ns0:rPr>
-        <ns0:lastRenderedPageBreak/>
-        <ns0:t>for measuring genuine decision diversity. Three findings emerge from our two-domain validation.</ns0:t>
+        <ns0:t>We present WAGF as a governance middleware for LLM-driven agent-based modeling of human-water systems, together with a feasibility-adjusted diversity metric (EBE). Across two domains, three conclusions are supported by the reported experiments.</ns0:t>
       </ns0:r>
     </ns0:p>
     <ns0:p ns2:paraId="5FDBF738" ns2:textId="77777777" ns0:rsidR="00F803C3" ns0:rsidRDefault="1937EF80">
@@ -1985,38 +1975,7 @@
         <ns0:jc ns0:val="both"/>
       </ns0:pPr>
       <ns0:r>
-        <ns0:rPr>
-          <ns0:rFonts ns0:eastAsia="Times New Roman"/>
-        </ns0:rPr>
-        <ns0:t>First, behavioral hallucination is structural, not stochastic. Ungoverned LLM agents produce 20.84% physically impossible decisions in flood adaptation, with rates increasing as agents accumulate state—a systematic failure that cannot be resolved by prompt engineering alone.</ns0:t>
-      </ns0:r>
-      <ns0:del ns0:id="98" ns0:author="Claude" ns0:date="2026-02-01T14:58:00Z" ns3:dateUtc="2026-02-01T14:58:02Z">
-        <ns0:r ns0:rsidR="00000000" ns0:rsidDel="1937EF80">
-          <ns0:rPr>
-            <ns0:rFonts ns0:eastAsia="Times New Roman"/>
-          </ns0:rPr>
-          <ns0:delText>8.3%</ns0:delText>
-        </ns0:r>
-      </ns0:del>
-      <ns0:ins ns0:id="99" ns0:author="Claude" ns0:date="2026-02-01T14:58:00Z" ns3:dateUtc="2026-02-01T14:58:02Z">
-        <ns0:del ns0:id="100" ns0:author="Claude" ns0:date="2026-02-05T00:00:00Z">
-          <ns0:r>
-            <ns0:rPr>
-              <ns0:rFonts ns0:eastAsia="Times New Roman"/>
-            </ns0:rPr>
-            <ns0:delText>28.1%</ns0:delText>
-          </ns0:r>
-        </ns0:del>
-      </ns0:ins>
-      <ns0:ins ns0:id="101" ns0:author="Claude" ns0:date="2026-02-05T00:00:00Z">
-        <ns0:r ns0:rsidR="00000000">
-          <ns0:t>28.1%</ns0:t>
-        </ns0:r>
-      </ns0:ins>
-      <ns0:r>
-        <ns0:rPr>
-          <ns0:rFonts ns0:eastAsia="Times New Roman"/>
-        </ns0:rPr>
+        <ns0:t>First, infeasible proposal generation is a systematic risk in ungoverned settings. In the flood case, ungoverned agents show R_H = 20.84%, indicating persistent identity/feasibility violations that are not removed by fluent text generation alone.</ns0:t>
       </ns0:r>
     </ns0:p>
     <ns0:p ns2:paraId="14A813A3" ns2:textId="77777777" ns0:rsidR="259F63AB" ns0:rsidRDefault="259F63AB" ns0:rsidP="259F63AB">
@@ -2028,28 +1987,9 @@
           <ns0:ins ns0:id="102" ns0:author="Claude" ns0:date="2026-02-01T04:26:00Z" ns3:dateUtc="2026-02-01T04:26:18Z"/>
         </ns0:rPr>
       </ns0:pPr>
-      <ns0:ins ns0:id="103" ns0:author="Claude" ns0:date="2026-02-01T04:26:00Z" ns3:dateUtc="2026-02-01T04:26:18Z">
-        <ns0:r>
-          <ns0:rPr>
-            <ns0:rFonts ns0:eastAsia="Times New Roman"/>
-          </ns0:rPr>
-          <ns0:t xml:space="preserve">The irrigation case study reveals a second category of behavioral hallucination: </ns0:t>
-        </ns0:r>
-        <ns0:r>
-          <ns0:rPr>
-            <ns0:rFonts ns0:eastAsia="Times New Roman"/>
-            <ns0:i/>
-            <ns0:iCs/>
-          </ns0:rPr>
-          <ns0:t>economic hallucination</ns0:t>
-        </ns0:r>
-        <ns0:r>
-          <ns0:rPr>
-            <ns0:rFonts ns0:eastAsia="Times New Roman"/>
-          </ns0:rPr>
-          <ns0:t>—actions that are physically permissible but operationally absurd given the agent’s quantitative state. Where flood agents attempt physically impossible actions (re-elevating an already-elevated home), irrigation agents choose economically irrational ones (further reducing demand when utilisation is already near zero). Both failure modes arise from the same mechanism: the LLM’s persona-driven reasoning overwhelms state-awareness, echoing Simon’s (1957) bounded rationality under cognitive constraints. Crucially, the same governance architecture—precondition-based identity rules—catches both failure modes without domain-specific modification, suggesting that WAGF’s three-layer separation provides general protection against LLM behavioral failures in simulation contexts.</ns0:t>
-        </ns0:r>
-      </ns0:ins>
+      <ns0:r>
+        <ns0:t>Second, governance improves effective diversity by reducing infeasible proposal mass rather than collapsing behavior. Governed groups show higher EBE than the ungoverned baseline and substantially higher cumulative relocation, consistent with a larger share of behavior occurring inside feasible action space.</ns0:t>
+      </ns0:r>
     </ns0:p>
     <ns0:p ns2:paraId="0F060419" ns2:textId="77777777" ns0:rsidR="00F803C3" ns0:rsidRDefault="00000000">
       <ns0:pPr>
@@ -2058,10 +1998,7 @@
         <ns0:jc ns0:val="both"/>
       </ns0:pPr>
       <ns0:r>
-        <ns0:rPr>
-          <ns0:rFonts ns0:eastAsia="Times New Roman"/>
-        </ns0:rPr>
-        <ns0:t>Second, governance enables rather than constrains diversity. WAGF-governed agents achieve 32% higher EBE than ungoverned agents, and their cumulative relocation rates (32–37%) far exceed the ungoverned baseline (0%), demonstrating that physically valid decision spaces produce richer behavioral outcomes.</ns0:t>
+        <ns0:t>Third, the architecture transfers across flood and irrigation without broker-level code changes: the same runtime is instantiated through domain-specific YAML artifacts (skills, validators, constructs, personas). This supports reuse of governance infrastructure across socio-hydrological ABM settings (Giuliani et al., 2022; Castelletti et al., 2010).</ns0:t>
       </ns0:r>
     </ns0:p>
     <ns0:p ns2:paraId="74D7E92D" ns2:textId="77777777" ns0:rsidR="00F803C3" ns0:rsidRDefault="00000000">
@@ -2071,17 +2008,7 @@
         <ns0:jc ns0:val="both"/>
       </ns0:pPr>
       <ns0:r>
-        <ns0:rPr>
-          <ns0:rFonts ns0:eastAsia="Times New Roman"/>
-        </ns0:rPr>
-        <ns0:t>Third, WAGF transfers across domains without core code changes. The same governance engine serves both flood adaptation (threat-coping evaluation, 5 skills, 100 agents) and irrigation management (scarcity-capacity evaluation, 5 skills, 78 districts) through configuration-only instantiation, supporting the vision of reusable infrastructure for socio-</ns0:t>
-      </ns0:r>
-      <ns0:r>
-        <ns0:rPr>
-          <ns0:rFonts ns0:eastAsia="Times New Roman"/>
-        </ns0:rPr>
-        <ns0:lastRenderedPageBreak/>
-        <ns0:t>hydrological ABMs (Giuliani et al., 2022; Castelletti et al., 2010).</ns0:t>
+        <ns0:t>Future work should extend multi-agent interaction governance, develop data-informed rule induction, and provide fuller inferential summaries for R_R alongside R_H/EBE across domains. WAGF, metric definitions, and experiment code are released open-source at [GitHub URL].</ns0:t>
       </ns0:r>
     </ns0:p>
     <ns0:p ns2:paraId="1A196919" ns2:textId="77777777" ns0:rsidR="00F803C3" ns0:rsidRDefault="00000000">
@@ -2090,12 +2017,7 @@
         <ns0:ind ns0:firstLine="360"/>
         <ns0:jc ns0:val="both"/>
       </ns0:pPr>
-      <ns0:r>
-        <ns0:rPr>
-          <ns0:rFonts ns0:eastAsia="Times New Roman"/>
-        </ns0:rPr>
-        <ns0:t>Future work should address multi-agent interaction governance (agents currently decide independently), dynamic rule learning (governance rules are currently static), and integration with larger basin-scale models (Berglund, 2015). WAGF, the EBE metric, and all experiment code are available open-source at [GitHub URL].</ns0:t>
-      </ns0:r>
+      <ns0:r/>
     </ns0:p>
     <ns0:p ns2:paraId="5BE1A066" ns2:textId="77777777" ns0:rsidR="00F803C3" ns0:rsidRDefault="00000000">
       <ns0:r>

</xml_diff>

<commit_message>
paper(irrigation): update Section 5 with final v20 42yr metrics [tracked changes]
Co-Authored-By: Claude Opus 4.6 <noreply@anthropic.com>
</commit_message>
<xml_diff>
--- a/paper/SAGE_WRR_Paper_v6.docx
+++ b/paper/SAGE_WRR_Paper_v6.docx
@@ -1833,12 +1833,12 @@
         <w:ind w:firstLine="360"/>
         <w:jc w:val="both"/>
         <w:rPr>
-          <w:ins w:id="107" w:author="Claude" w:date="2026-02-09T00:22:33Z" w16du:dateUtc="2026-02-09T00:22:33Z"/>
-        </w:rPr>
-      </w:pPr>
-      <w:ins w:id="108" w:author="Claude" w:date="2026-02-09T00:22:33Z" w16du:dateUtc="2026-02-09T00:22:33Z">
+          <w:ins w:id="202" w:author="Claude" w:date="2026-02-09T04:32:32Z" w16du:dateUtc="2026-02-09T04:32:32Z"/>
+        </w:rPr>
+      </w:pPr>
+      <w:ins w:id="203" w:author="Claude" w:date="2026-02-09T04:32:32Z" w16du:dateUtc="2026-02-09T04:32:32Z">
         <w:r>
-          <w:t xml:space="preserve">In current production traces (78 agents, years 1–27), governance outcomes remain active throughout multi-decadal simulation: 58.9% of agent-year decisions are approved on first attempt, 19.5% succeed after retry-mediated correction, and 40.4% are ultimately rejected (with maintain_demand executed as fallback). Importantly, retry-mediated recovery indicates that governance interventions function as corrective mechanisms preserving agent execution continuity, not purely terminal filters. Intervention counts are reported as governance workload indicators; because one decision can induce multiple retry attempts, retry statistics are not interpreted as counts of unique violating agents.</w:t>
+          <w:t xml:space="preserve">Over the full 42-year production run (78 agents, 3,276 agent-year decisions), governance outcomes remain active throughout multi-decadal simulation: 37.7% of agent-year decisions are approved on first attempt, 22.4% succeed after retry-mediated correction, and 39.8% are ultimately rejected (with maintain_demand executed as fallback). Importantly, retry-mediated recovery indicates that governance interventions function as corrective mechanisms preserving agent execution continuity, not purely terminal filters. Intervention counts are reported as governance workload indicators; because one decision can induce multiple retry attempts, retry statistics are not interpreted as counts of unique violating agents.</w:t>
         </w:r>
       </w:ins>
     </w:p>
@@ -1848,12 +1848,12 @@
         <w:ind w:firstLine="360"/>
         <w:jc w:val="both"/>
         <w:rPr>
-          <w:ins w:id="109" w:author="Claude" w:date="2026-02-09T00:22:33Z" w16du:dateUtc="2026-02-09T00:22:33Z"/>
-        </w:rPr>
-      </w:pPr>
-      <w:ins w:id="110" w:author="Claude" w:date="2026-02-09T00:22:33Z" w16du:dateUtc="2026-02-09T00:22:33Z">
+          <w:ins w:id="204" w:author="Claude" w:date="2026-02-09T04:32:32Z" w16du:dateUtc="2026-02-09T04:32:32Z"/>
+        </w:rPr>
+      </w:pPr>
+      <w:ins w:id="205" w:author="Claude" w:date="2026-02-09T04:32:32Z" w16du:dateUtc="2026-02-09T04:32:32Z">
         <w:r>
-          <w:t xml:space="preserve">Rule-frequency diagnostics reveal that intervention burden concentrates on hydrologically meaningful constraints. The most frequently triggered rule is demand_ceiling_stabilizer (n=923), followed by high_threat_high_cope_no_increase (n=701) and curtailment_awareness_check (n=177), indicating that governance increasingly enforces feasibility boundaries under chronic shortage conditions. Cluster differentiation remains visible in governed outcomes and is qualitatively consistent with original FQL cluster behavior (Hung and Yang, 2021, Figure 7). Despite high rejection pressure, approved-action diversity remains substantial: normalized entropy over five actions yields H_norm = 0.74, supporting the claim that WAGF constrains implausible behaviors without collapsing the behavioral repertoire.</w:t>
+          <w:t xml:space="preserve">Rule-frequency diagnostics reveal that intervention burden concentrates on hydrologically meaningful constraints. The most frequently triggered rule is demand_ceiling_stabilizer (n = 1,420), followed by high_threat_high_cope_no_increase (n = 1,180) and curtailment_awareness (n = 499), indicating that governance increasingly enforces feasibility boundaries under chronic shortage conditions. Cluster differentiation remains visible in governed outcomes and is qualitatively consistent with original FQL cluster behavior (Hung and Yang, 2021, Figure 7). Despite high rejection pressure, proposed-action diversity yields H_norm = 0.74 (normalized Shannon entropy over five skills); governance compression reduces executed diversity to H_norm = 0.39, reflecting institutional conservatism under chronic shortage. This entropy reduction quantifies how governance rules narrow the feasible action space while preserving the behavioral repertoire at the proposal stage.</w:t>
         </w:r>
       </w:ins>
     </w:p>
@@ -1863,12 +1863,12 @@
         <w:ind w:firstLine="360"/>
         <w:jc w:val="both"/>
         <w:rPr>
-          <w:ins w:id="111" w:author="Claude" w:date="2026-02-09T00:22:33Z" w16du:dateUtc="2026-02-09T00:22:33Z"/>
-        </w:rPr>
-      </w:pPr>
-      <w:ins w:id="112" w:author="Claude" w:date="2026-02-09T00:22:33Z" w16du:dateUtc="2026-02-09T00:22:33Z">
+          <w:ins w:id="206" w:author="Claude" w:date="2026-02-09T04:32:32Z" w16du:dateUtc="2026-02-09T04:32:32Z"/>
+        </w:rPr>
+      </w:pPr>
+      <w:ins w:id="207" w:author="Claude" w:date="2026-02-09T04:32:32Z" w16du:dateUtc="2026-02-09T04:32:32Z">
         <w:r>
-          <w:t xml:space="preserve">The irrigation case validates the metric framework introduced in Section 3. Infeasible proposals (e.g., increasing demand at allocation cap, decreasing below minimum utilization) contribute to feasibility hallucination rate R_H. Coherence failures that remain technically feasible (e.g., high scarcity assessment with high adaptive capacity selecting increase) are tracked as rationality deviation R_R through thinking-rule ERROR traces, enabling cross-domain comparison of governance performance without conflating infeasibility and bounded-rational behavior.</w:t>
+          <w:t xml:space="preserve">The irrigation case validates the metric framework introduced in Section 3. Infeasible proposals (e.g., increasing demand at allocation cap, decreasing below minimum utilization) contribute to feasibility hallucination rate R_H. Coherence failures that remain technically feasible (e.g., high scarcity assessment with high adaptive capacity selecting increase) are tracked as rationality deviation R_R through thinking-rule ERROR traces, enabling cross-domain comparison of governance performance without conflating infeasibility and bounded-rational behavior (Figure 3).</w:t>
         </w:r>
       </w:ins>
     </w:p>

</xml_diff>